<commit_message>
Update the summary of document
</commit_message>
<xml_diff>
--- a/The Summary of Automation Build Process for GrowthZone.docx
+++ b/The Summary of Automation Build Process for GrowthZone.docx
@@ -17,7 +17,25 @@
           <w:sz w:val="36"/>
           <w:szCs w:val="36"/>
         </w:rPr>
-        <w:t>The Summary of Automation Build Process for GrowthZone.</w:t>
+        <w:t xml:space="preserve">The Summary of Automation Build Process for </w:t>
+      </w:r>
+      <w:proofErr w:type="spellStart"/>
+      <w:r>
+        <w:rPr>
+          <w:color w:val="4472C4" w:themeColor="accent5"/>
+          <w:sz w:val="36"/>
+          <w:szCs w:val="36"/>
+        </w:rPr>
+        <w:t>GrowthZone</w:t>
+      </w:r>
+      <w:proofErr w:type="spellEnd"/>
+      <w:r>
+        <w:rPr>
+          <w:color w:val="4472C4" w:themeColor="accent5"/>
+          <w:sz w:val="36"/>
+          <w:szCs w:val="36"/>
+        </w:rPr>
+        <w:t>.</w:t>
       </w:r>
     </w:p>
     <w:p>
@@ -44,7 +62,23 @@
           <w:sz w:val="24"/>
           <w:szCs w:val="24"/>
         </w:rPr>
-        <w:t>Clone the git repository on local machine.</w:t>
+        <w:t xml:space="preserve">Clone the </w:t>
+      </w:r>
+      <w:proofErr w:type="spellStart"/>
+      <w:r>
+        <w:rPr>
+          <w:sz w:val="24"/>
+          <w:szCs w:val="24"/>
+        </w:rPr>
+        <w:t>git</w:t>
+      </w:r>
+      <w:proofErr w:type="spellEnd"/>
+      <w:r>
+        <w:rPr>
+          <w:sz w:val="24"/>
+          <w:szCs w:val="24"/>
+        </w:rPr>
+        <w:t xml:space="preserve"> repository on local machine.</w:t>
       </w:r>
     </w:p>
     <w:p>
@@ -309,7 +343,39 @@
           <w:sz w:val="24"/>
           <w:szCs w:val="24"/>
         </w:rPr>
-        <w:t>Please reference github AppTemplate config.xml and settings.js file because they has been updated, different the old files.</w:t>
+        <w:t xml:space="preserve">Please reference </w:t>
+      </w:r>
+      <w:proofErr w:type="spellStart"/>
+      <w:r>
+        <w:rPr>
+          <w:sz w:val="24"/>
+          <w:szCs w:val="24"/>
+        </w:rPr>
+        <w:t>github</w:t>
+      </w:r>
+      <w:proofErr w:type="spellEnd"/>
+      <w:r>
+        <w:rPr>
+          <w:sz w:val="24"/>
+          <w:szCs w:val="24"/>
+        </w:rPr>
+        <w:t xml:space="preserve"> </w:t>
+      </w:r>
+      <w:proofErr w:type="spellStart"/>
+      <w:r>
+        <w:rPr>
+          <w:sz w:val="24"/>
+          <w:szCs w:val="24"/>
+        </w:rPr>
+        <w:t>AppTemplate</w:t>
+      </w:r>
+      <w:proofErr w:type="spellEnd"/>
+      <w:r>
+        <w:rPr>
+          <w:sz w:val="24"/>
+          <w:szCs w:val="24"/>
+        </w:rPr>
+        <w:t xml:space="preserve"> config.xml and settings.js file because they has been updated, different the old files.</w:t>
       </w:r>
     </w:p>
     <w:p>
@@ -406,8 +472,17 @@
           <w:sz w:val="24"/>
           <w:szCs w:val="24"/>
         </w:rPr>
-        <w:t>Repository: AppTemplate</w:t>
-      </w:r>
+        <w:t xml:space="preserve">Repository: </w:t>
+      </w:r>
+      <w:proofErr w:type="spellStart"/>
+      <w:r>
+        <w:rPr>
+          <w:sz w:val="24"/>
+          <w:szCs w:val="24"/>
+        </w:rPr>
+        <w:t>AppTemplate</w:t>
+      </w:r>
+      <w:proofErr w:type="spellEnd"/>
     </w:p>
     <w:p>
       <w:pPr>
@@ -438,8 +513,33 @@
           <w:sz w:val="24"/>
           <w:szCs w:val="24"/>
         </w:rPr>
-        <w:t>Project Build Configuration: IONIC_WORK_DIR: ./AppTemplate</w:t>
-      </w:r>
+        <w:t>Project Build Configuration: IONIC_WORK_DIR</w:t>
+      </w:r>
+      <w:proofErr w:type="gramStart"/>
+      <w:r>
+        <w:rPr>
+          <w:sz w:val="24"/>
+          <w:szCs w:val="24"/>
+        </w:rPr>
+        <w:t>: .</w:t>
+      </w:r>
+      <w:proofErr w:type="gramEnd"/>
+      <w:r>
+        <w:rPr>
+          <w:sz w:val="24"/>
+          <w:szCs w:val="24"/>
+        </w:rPr>
+        <w:t>/</w:t>
+      </w:r>
+      <w:proofErr w:type="spellStart"/>
+      <w:r>
+        <w:rPr>
+          <w:sz w:val="24"/>
+          <w:szCs w:val="24"/>
+        </w:rPr>
+        <w:t>AppTemplate</w:t>
+      </w:r>
+      <w:proofErr w:type="spellEnd"/>
     </w:p>
     <w:p>
       <w:pPr>
@@ -476,7 +576,23 @@
           <w:szCs w:val="24"/>
         </w:rPr>
         <w:tab/>
-        <w:t xml:space="preserve">    IONIC_PLATFORM: ios, android</w:t>
+        <w:t xml:space="preserve">    IONIC_PLATFORM: </w:t>
+      </w:r>
+      <w:proofErr w:type="spellStart"/>
+      <w:r>
+        <w:rPr>
+          <w:sz w:val="24"/>
+          <w:szCs w:val="24"/>
+        </w:rPr>
+        <w:t>ios</w:t>
+      </w:r>
+      <w:proofErr w:type="spellEnd"/>
+      <w:r>
+        <w:rPr>
+          <w:sz w:val="24"/>
+          <w:szCs w:val="24"/>
+        </w:rPr>
+        <w:t>, android</w:t>
       </w:r>
     </w:p>
     <w:p>
@@ -493,7 +609,55 @@
           <w:szCs w:val="24"/>
         </w:rPr>
         <w:tab/>
-        <w:t xml:space="preserve">  Selected stack: Xamarin Studio Stable with Xcode 8, on macOS 10.12(Sierra)</w:t>
+        <w:t xml:space="preserve">  Selected stack: </w:t>
+      </w:r>
+      <w:proofErr w:type="spellStart"/>
+      <w:r>
+        <w:rPr>
+          <w:sz w:val="24"/>
+          <w:szCs w:val="24"/>
+        </w:rPr>
+        <w:t>Xamarin</w:t>
+      </w:r>
+      <w:proofErr w:type="spellEnd"/>
+      <w:r>
+        <w:rPr>
+          <w:sz w:val="24"/>
+          <w:szCs w:val="24"/>
+        </w:rPr>
+        <w:t xml:space="preserve"> Studio Stable with </w:t>
+      </w:r>
+      <w:proofErr w:type="spellStart"/>
+      <w:r>
+        <w:rPr>
+          <w:sz w:val="24"/>
+          <w:szCs w:val="24"/>
+        </w:rPr>
+        <w:t>Xcode</w:t>
+      </w:r>
+      <w:proofErr w:type="spellEnd"/>
+      <w:r>
+        <w:rPr>
+          <w:sz w:val="24"/>
+          <w:szCs w:val="24"/>
+        </w:rPr>
+        <w:t xml:space="preserve"> 8, on </w:t>
+      </w:r>
+      <w:proofErr w:type="spellStart"/>
+      <w:r>
+        <w:rPr>
+          <w:sz w:val="24"/>
+          <w:szCs w:val="24"/>
+        </w:rPr>
+        <w:t>macOS</w:t>
+      </w:r>
+      <w:proofErr w:type="spellEnd"/>
+      <w:r>
+        <w:rPr>
+          <w:sz w:val="24"/>
+          <w:szCs w:val="24"/>
+        </w:rPr>
+        <w:t xml:space="preserve"> 10.12(Sierra)</w:t>
       </w:r>
       <w:r>
         <w:rPr>
@@ -585,6 +749,73 @@
     </w:p>
     <w:p>
       <w:pPr>
+        <w:ind w:left="360"/>
+        <w:rPr>
+          <w:sz w:val="24"/>
+          <w:szCs w:val="24"/>
+        </w:rPr>
+      </w:pPr>
+      <w:r>
+        <w:rPr>
+          <w:sz w:val="24"/>
+          <w:szCs w:val="24"/>
+        </w:rPr>
+        <w:t xml:space="preserve">Add Android </w:t>
+      </w:r>
+      <w:proofErr w:type="spellStart"/>
+      <w:r>
+        <w:rPr>
+          <w:sz w:val="24"/>
+          <w:szCs w:val="24"/>
+        </w:rPr>
+        <w:t>KeyStore</w:t>
+      </w:r>
+      <w:proofErr w:type="spellEnd"/>
+      <w:r>
+        <w:rPr>
+          <w:sz w:val="24"/>
+          <w:szCs w:val="24"/>
+        </w:rPr>
+        <w:t xml:space="preserve"> file and Password, Google Play Android </w:t>
+      </w:r>
+      <w:proofErr w:type="spellStart"/>
+      <w:r>
+        <w:rPr>
+          <w:sz w:val="24"/>
+          <w:szCs w:val="24"/>
+        </w:rPr>
+        <w:t>Developer.json</w:t>
+      </w:r>
+      <w:proofErr w:type="spellEnd"/>
+      <w:r>
+        <w:rPr>
+          <w:sz w:val="24"/>
+          <w:szCs w:val="24"/>
+        </w:rPr>
+        <w:t xml:space="preserve"> file.</w:t>
+      </w:r>
+    </w:p>
+    <w:p>
+      <w:pPr>
+        <w:rPr>
+          <w:sz w:val="24"/>
+          <w:szCs w:val="24"/>
+        </w:rPr>
+      </w:pPr>
+      <w:r>
+        <w:rPr>
+          <w:sz w:val="24"/>
+          <w:szCs w:val="24"/>
+        </w:rPr>
+        <w:pict>
+          <v:shape id="_x0000_i1029" type="#_x0000_t75" style="width:467.25pt;height:120pt">
+            <v:imagedata r:id="rId11" o:title="android-json-path"/>
+          </v:shape>
+        </w:pict>
+      </w:r>
+    </w:p>
+    <w:p>
+      <w:pPr>
         <w:pStyle w:val="ListParagraph"/>
         <w:numPr>
           <w:ilvl w:val="0"/>
@@ -622,7 +853,23 @@
           <w:sz w:val="24"/>
           <w:szCs w:val="24"/>
         </w:rPr>
-        <w:t xml:space="preserve"> -&gt; Run npm command -&gt; Do anything with Script step -&gt; Generate cordova build configuration -&gt; Ionic Archive -&gt; Deploy to Bitrise.io -&gt; Deploy to iTunes Connect / TestFlight</w:t>
+        <w:t xml:space="preserve"> -&gt; Run npm command -&gt; Do anything with Script step -&gt; Generate cordova build configuration -&gt; Ionic Archive -&gt; Deploy to Bitrise.io -&gt; Deploy to iTunes Connect / </w:t>
+      </w:r>
+      <w:proofErr w:type="spellStart"/>
+      <w:r>
+        <w:rPr>
+          <w:sz w:val="24"/>
+          <w:szCs w:val="24"/>
+        </w:rPr>
+        <w:t>TestFlight</w:t>
+      </w:r>
+      <w:proofErr w:type="spellEnd"/>
+      <w:r>
+        <w:rPr>
+          <w:sz w:val="24"/>
+          <w:szCs w:val="24"/>
+        </w:rPr>
+        <w:t xml:space="preserve"> -&gt; Step google play deploy</w:t>
       </w:r>
     </w:p>
     <w:p>
@@ -658,8 +905,8 @@
           <w:szCs w:val="24"/>
         </w:rPr>
         <w:pict>
-          <v:shape id="_x0000_i1028" type="#_x0000_t75" style="width:422.25pt;height:222pt">
-            <v:imagedata r:id="rId11" o:title="Inkedgulp-copy-command_LI"/>
+          <v:shape id="_x0000_i1026" type="#_x0000_t75" style="width:422.25pt;height:222pt">
+            <v:imagedata r:id="rId12" o:title="Inkedgulp-copy-command_LI"/>
           </v:shape>
         </w:pict>
       </w:r>
@@ -678,8 +925,6 @@
         </w:rPr>
         <w:t>Let’s add “gulp copy(%AppNo) – For example, please see the above screenshot.</w:t>
       </w:r>
-      <w:bookmarkStart w:id="0" w:name="_GoBack"/>
-      <w:bookmarkEnd w:id="0"/>
     </w:p>
     <w:p>
       <w:pPr>
@@ -715,8 +960,8 @@
         </w:rPr>
         <w:lastRenderedPageBreak/>
         <w:pict>
-          <v:shape id="_x0000_i1026" type="#_x0000_t75" style="width:468pt;height:534pt">
-            <v:imagedata r:id="rId12" o:title="build-configuration"/>
+          <v:shape id="_x0000_i1027" type="#_x0000_t75" style="width:468pt;height:534pt">
+            <v:imagedata r:id="rId13" o:title="build-configuration"/>
           </v:shape>
         </w:pict>
       </w:r>
@@ -740,6 +985,13 @@
         </w:rPr>
         <w:t>Ionic Archive</w:t>
       </w:r>
+      <w:r>
+        <w:rPr>
+          <w:sz w:val="24"/>
+          <w:szCs w:val="24"/>
+        </w:rPr>
+        <w:t xml:space="preserve"> – Version 0.9.3</w:t>
+      </w:r>
     </w:p>
     <w:p>
       <w:pPr>
@@ -768,7 +1020,28 @@
           <w:sz w:val="24"/>
           <w:szCs w:val="24"/>
         </w:rPr>
-        <w:t>And Set the Cordova version to “latest”</w:t>
+        <w:t>And Set the Cordova version to “</w:t>
+      </w:r>
+      <w:r>
+        <w:rPr>
+          <w:sz w:val="24"/>
+          <w:szCs w:val="24"/>
+        </w:rPr>
+        <w:t>6.5.0</w:t>
+      </w:r>
+      <w:r>
+        <w:rPr>
+          <w:sz w:val="24"/>
+          <w:szCs w:val="24"/>
+        </w:rPr>
+        <w:t>”</w:t>
+      </w:r>
+      <w:r>
+        <w:rPr>
+          <w:sz w:val="24"/>
+          <w:szCs w:val="24"/>
+        </w:rPr>
+        <w:t>, ionic version to “2.2.2”</w:t>
       </w:r>
     </w:p>
     <w:p>
@@ -785,26 +1058,52 @@
         </w:rPr>
         <w:lastRenderedPageBreak/>
         <w:pict>
-          <v:shape id="_x0000_i1027" type="#_x0000_t75" style="width:468pt;height:231.75pt">
-            <v:imagedata r:id="rId13" o:title="corodva-version"/>
+          <v:shape id="_x0000_i1028" type="#_x0000_t75" style="width:467.25pt;height:250.5pt">
+            <v:imagedata r:id="rId14" o:title="ionic-archive"/>
           </v:shape>
         </w:pict>
       </w:r>
-      <w:r>
-        <w:rPr>
-          <w:sz w:val="24"/>
-          <w:szCs w:val="24"/>
-        </w:rPr>
-        <w:t xml:space="preserve"> </w:t>
-      </w:r>
-    </w:p>
-    <w:p>
-      <w:pPr>
-        <w:rPr>
-          <w:sz w:val="24"/>
-          <w:szCs w:val="24"/>
-        </w:rPr>
-      </w:pPr>
+    </w:p>
+    <w:p>
+      <w:pPr>
+        <w:pStyle w:val="ListParagraph"/>
+        <w:numPr>
+          <w:ilvl w:val="0"/>
+          <w:numId w:val="3"/>
+        </w:numPr>
+        <w:rPr>
+          <w:sz w:val="24"/>
+          <w:szCs w:val="24"/>
+        </w:rPr>
+      </w:pPr>
+      <w:r>
+        <w:rPr>
+          <w:sz w:val="24"/>
+          <w:szCs w:val="24"/>
+        </w:rPr>
+        <w:t xml:space="preserve">Step google play deploy </w:t>
+      </w:r>
+    </w:p>
+    <w:p>
+      <w:pPr>
+        <w:rPr>
+          <w:sz w:val="24"/>
+          <w:szCs w:val="24"/>
+        </w:rPr>
+      </w:pPr>
+      <w:bookmarkStart w:id="0" w:name="_GoBack"/>
+      <w:bookmarkEnd w:id="0"/>
+      <w:r>
+        <w:rPr>
+          <w:sz w:val="24"/>
+          <w:szCs w:val="24"/>
+        </w:rPr>
+        <w:pict>
+          <v:shape id="_x0000_i1030" type="#_x0000_t75" style="width:467.25pt;height:282pt">
+            <v:imagedata r:id="rId15" o:title="google-play-store"/>
+          </v:shape>
+        </w:pict>
+      </w:r>
     </w:p>
     <w:p>
       <w:pPr>
@@ -825,7 +1124,7 @@
         </w:rPr>
         <w:t xml:space="preserve">Go to </w:t>
       </w:r>
-      <w:hyperlink r:id="rId14" w:history="1">
+      <w:hyperlink r:id="rId16" w:history="1">
         <w:r>
           <w:rPr>
             <w:rStyle w:val="Hyperlink"/>

</xml_diff>